<commit_message>
updated on tuesday 03/09 but qn 9 not tried !
</commit_message>
<xml_diff>
--- a/Questions in word.docx
+++ b/Questions in word.docx
@@ -363,17 +363,15 @@
         <w:lastRenderedPageBreak/>
         <w:t xml:space="preserve">Using the attendance figures from the </w:t>
       </w:r>
-      <w:proofErr w:type="spellStart"/>
-      <w:r>
-        <w:rPr>
-          <w:rFonts w:ascii="Segoe UI" w:eastAsia="Times New Roman" w:hAnsi="Segoe UI" w:cs="Segoe UI"/>
-          <w:color w:val="24292E"/>
-          <w:sz w:val="24"/>
-          <w:szCs w:val="24"/>
-        </w:rPr>
-        <w:t>homegames</w:t>
-      </w:r>
-      <w:proofErr w:type="spellEnd"/>
+      <w:r>
+        <w:rPr>
+          <w:rFonts w:ascii="Segoe UI" w:eastAsia="Times New Roman" w:hAnsi="Segoe UI" w:cs="Segoe UI"/>
+          <w:color w:val="24292E"/>
+          <w:sz w:val="24"/>
+          <w:szCs w:val="24"/>
+        </w:rPr>
+        <w:t>home games</w:t>
+      </w:r>
       <w:r>
         <w:rPr>
           <w:rFonts w:ascii="Segoe UI" w:eastAsia="Times New Roman" w:hAnsi="Segoe UI" w:cs="Segoe UI"/>

</xml_diff>